<commit_message>
Updated with test case - iteration 1
</commit_message>
<xml_diff>
--- a/Documentation/13.0 Tracking/13.1 Tasks/tracking 1.1.docx
+++ b/Documentation/13.0 Tracking/13.1 Tasks/tracking 1.1.docx
@@ -1,6 +1,6 @@
 
 <file path=word/document.xml><?xml version="1.0" encoding="utf-8"?>
-<w:document xmlns:wpc="http://schemas.microsoft.com/office/word/2010/wordprocessingCanvas" xmlns:mo="http://schemas.microsoft.com/office/mac/office/2008/main" xmlns:mc="http://schemas.openxmlformats.org/markup-compatibility/2006" xmlns:mv="urn:schemas-microsoft-com:mac:vml" xmlns:o="urn:schemas-microsoft-com:office:office" xmlns:r="http://schemas.openxmlformats.org/officeDocument/2006/relationships" xmlns:m="http://schemas.openxmlformats.org/officeDocument/2006/math" xmlns:v="urn:schemas-microsoft-com:vml" xmlns:wp14="http://schemas.microsoft.com/office/word/2010/wordprocessingDrawing" xmlns:wp="http://schemas.openxmlformats.org/drawingml/2006/wordprocessingDrawing" xmlns:w10="urn:schemas-microsoft-com:office:word" xmlns:w="http://schemas.openxmlformats.org/wordprocessingml/2006/main" xmlns:w14="http://schemas.microsoft.com/office/word/2010/wordml" xmlns:wpg="http://schemas.microsoft.com/office/word/2010/wordprocessingGroup" xmlns:wpi="http://schemas.microsoft.com/office/word/2010/wordprocessingInk" xmlns:wne="http://schemas.microsoft.com/office/word/2006/wordml" xmlns:wps="http://schemas.microsoft.com/office/word/2010/wordprocessingShape" mc:Ignorable="w14 wp14">
+<w:document xmlns:wpc="http://schemas.microsoft.com/office/word/2010/wordprocessingCanvas" xmlns:mc="http://schemas.openxmlformats.org/markup-compatibility/2006" xmlns:o="urn:schemas-microsoft-com:office:office" xmlns:r="http://schemas.openxmlformats.org/officeDocument/2006/relationships" xmlns:m="http://schemas.openxmlformats.org/officeDocument/2006/math" xmlns:v="urn:schemas-microsoft-com:vml" xmlns:wp14="http://schemas.microsoft.com/office/word/2010/wordprocessingDrawing" xmlns:wp="http://schemas.openxmlformats.org/drawingml/2006/wordprocessingDrawing" xmlns:w10="urn:schemas-microsoft-com:office:word" xmlns:w="http://schemas.openxmlformats.org/wordprocessingml/2006/main" xmlns:w14="http://schemas.microsoft.com/office/word/2010/wordml" xmlns:wpg="http://schemas.microsoft.com/office/word/2010/wordprocessingGroup" xmlns:wpi="http://schemas.microsoft.com/office/word/2010/wordprocessingInk" xmlns:wne="http://schemas.microsoft.com/office/word/2006/wordml" xmlns:wps="http://schemas.microsoft.com/office/word/2010/wordprocessingShape" mc:Ignorable="w14 wp14">
   <w:body>
     <w:tbl>
       <w:tblPr>
@@ -4741,6 +4741,7 @@
               <w:rPr>
                 <w:rFonts w:asciiTheme="minorHAnsi" w:hAnsiTheme="minorHAnsi"/>
               </w:rPr>
+              <w:lastRenderedPageBreak/>
               <w:t xml:space="preserve">Project Requirements </w:t>
             </w:r>
           </w:p>
@@ -7129,14 +7130,12 @@
                 <w:rFonts w:asciiTheme="minorHAnsi" w:hAnsiTheme="minorHAnsi"/>
               </w:rPr>
             </w:pPr>
-            <w:proofErr w:type="spellStart"/>
             <w:r>
               <w:rPr>
                 <w:rFonts w:asciiTheme="minorHAnsi" w:hAnsiTheme="minorHAnsi"/>
               </w:rPr>
               <w:t>Ongoing</w:t>
             </w:r>
-            <w:proofErr w:type="spellEnd"/>
           </w:p>
         </w:tc>
       </w:tr>
@@ -7436,14 +7435,12 @@
                 <w:rFonts w:asciiTheme="minorHAnsi" w:hAnsiTheme="minorHAnsi"/>
               </w:rPr>
             </w:pPr>
-            <w:proofErr w:type="spellStart"/>
             <w:r>
               <w:rPr>
                 <w:rFonts w:asciiTheme="minorHAnsi" w:hAnsiTheme="minorHAnsi"/>
               </w:rPr>
               <w:t>Ongoing</w:t>
             </w:r>
-            <w:proofErr w:type="spellEnd"/>
           </w:p>
         </w:tc>
       </w:tr>
@@ -7780,317 +7777,6 @@
               <w:bottom w:val="single" w:sz="2" w:space="0" w:color="000000"/>
               <w:right w:val="single" w:sz="2" w:space="0" w:color="000000"/>
             </w:tcBorders>
-            <w:shd w:val="clear" w:color="auto" w:fill="EEEEEE"/>
-            <w:tcMar>
-              <w:top w:w="80" w:type="dxa"/>
-              <w:left w:w="80" w:type="dxa"/>
-              <w:bottom w:w="80" w:type="dxa"/>
-              <w:right w:w="80" w:type="dxa"/>
-            </w:tcMar>
-          </w:tcPr>
-          <w:p>
-            <w:pPr>
-              <w:pStyle w:val="TableStyle2"/>
-              <w:rPr>
-                <w:rFonts w:asciiTheme="minorHAnsi" w:hAnsiTheme="minorHAnsi"/>
-              </w:rPr>
-            </w:pPr>
-            <w:r>
-              <w:rPr>
-                <w:rFonts w:asciiTheme="minorHAnsi" w:hAnsiTheme="minorHAnsi"/>
-              </w:rPr>
-              <w:t>Risk Management Log</w:t>
-            </w:r>
-          </w:p>
-        </w:tc>
-        <w:tc>
-          <w:tcPr>
-            <w:tcW w:w="1618" w:type="dxa"/>
-            <w:tcBorders>
-              <w:top w:val="single" w:sz="2" w:space="0" w:color="000000"/>
-              <w:left w:val="single" w:sz="2" w:space="0" w:color="000000"/>
-              <w:bottom w:val="single" w:sz="2" w:space="0" w:color="000000"/>
-              <w:right w:val="single" w:sz="2" w:space="0" w:color="000000"/>
-            </w:tcBorders>
-            <w:shd w:val="clear" w:color="auto" w:fill="EEEEEE"/>
-            <w:tcMar>
-              <w:top w:w="80" w:type="dxa"/>
-              <w:left w:w="80" w:type="dxa"/>
-              <w:bottom w:w="80" w:type="dxa"/>
-              <w:right w:w="80" w:type="dxa"/>
-            </w:tcMar>
-          </w:tcPr>
-          <w:p>
-            <w:pPr>
-              <w:pStyle w:val="TableStyle2"/>
-              <w:rPr>
-                <w:rFonts w:asciiTheme="minorHAnsi" w:hAnsiTheme="minorHAnsi"/>
-              </w:rPr>
-            </w:pPr>
-            <w:r>
-              <w:rPr>
-                <w:rFonts w:asciiTheme="minorHAnsi" w:hAnsiTheme="minorHAnsi"/>
-              </w:rPr>
-              <w:t>Document</w:t>
-            </w:r>
-          </w:p>
-        </w:tc>
-        <w:tc>
-          <w:tcPr>
-            <w:tcW w:w="1618" w:type="dxa"/>
-            <w:tcBorders>
-              <w:top w:val="single" w:sz="2" w:space="0" w:color="000000"/>
-              <w:left w:val="single" w:sz="2" w:space="0" w:color="000000"/>
-              <w:bottom w:val="single" w:sz="2" w:space="0" w:color="000000"/>
-              <w:right w:val="single" w:sz="2" w:space="0" w:color="000000"/>
-            </w:tcBorders>
-            <w:shd w:val="clear" w:color="auto" w:fill="EEEEEE"/>
-            <w:tcMar>
-              <w:top w:w="80" w:type="dxa"/>
-              <w:left w:w="80" w:type="dxa"/>
-              <w:bottom w:w="80" w:type="dxa"/>
-              <w:right w:w="80" w:type="dxa"/>
-            </w:tcMar>
-          </w:tcPr>
-          <w:p>
-            <w:pPr>
-              <w:pStyle w:val="TableStyle2"/>
-              <w:rPr>
-                <w:rFonts w:asciiTheme="minorHAnsi" w:hAnsiTheme="minorHAnsi"/>
-              </w:rPr>
-            </w:pPr>
-            <w:r>
-              <w:rPr>
-                <w:rFonts w:asciiTheme="minorHAnsi" w:hAnsiTheme="minorHAnsi"/>
-              </w:rPr>
-              <w:t>Steve</w:t>
-            </w:r>
-          </w:p>
-        </w:tc>
-        <w:tc>
-          <w:tcPr>
-            <w:tcW w:w="1619" w:type="dxa"/>
-            <w:tcBorders>
-              <w:top w:val="single" w:sz="2" w:space="0" w:color="000000"/>
-              <w:left w:val="single" w:sz="2" w:space="0" w:color="000000"/>
-              <w:bottom w:val="single" w:sz="2" w:space="0" w:color="000000"/>
-              <w:right w:val="single" w:sz="2" w:space="0" w:color="000000"/>
-            </w:tcBorders>
-            <w:shd w:val="clear" w:color="auto" w:fill="EEEEEE"/>
-            <w:tcMar>
-              <w:top w:w="80" w:type="dxa"/>
-              <w:left w:w="80" w:type="dxa"/>
-              <w:bottom w:w="80" w:type="dxa"/>
-              <w:right w:w="80" w:type="dxa"/>
-            </w:tcMar>
-          </w:tcPr>
-          <w:p>
-            <w:pPr>
-              <w:pStyle w:val="TableStyle2"/>
-              <w:rPr>
-                <w:rFonts w:asciiTheme="minorHAnsi" w:hAnsiTheme="minorHAnsi"/>
-              </w:rPr>
-            </w:pPr>
-            <w:r>
-              <w:rPr>
-                <w:rFonts w:asciiTheme="minorHAnsi" w:hAnsiTheme="minorHAnsi"/>
-              </w:rPr>
-              <w:t>Steve, Ben, Rich, Charlotte</w:t>
-            </w:r>
-          </w:p>
-        </w:tc>
-        <w:tc>
-          <w:tcPr>
-            <w:tcW w:w="1619" w:type="dxa"/>
-            <w:tcBorders>
-              <w:top w:val="single" w:sz="2" w:space="0" w:color="000000"/>
-              <w:left w:val="single" w:sz="2" w:space="0" w:color="000000"/>
-              <w:bottom w:val="single" w:sz="2" w:space="0" w:color="000000"/>
-              <w:right w:val="single" w:sz="2" w:space="0" w:color="000000"/>
-            </w:tcBorders>
-            <w:shd w:val="clear" w:color="auto" w:fill="EEEEEE"/>
-            <w:tcMar>
-              <w:top w:w="80" w:type="dxa"/>
-              <w:left w:w="80" w:type="dxa"/>
-              <w:bottom w:w="80" w:type="dxa"/>
-              <w:right w:w="80" w:type="dxa"/>
-            </w:tcMar>
-          </w:tcPr>
-          <w:p>
-            <w:pPr>
-              <w:rPr>
-                <w:rFonts w:asciiTheme="minorHAnsi" w:hAnsiTheme="minorHAnsi"/>
-                <w:sz w:val="20"/>
-                <w:szCs w:val="20"/>
-              </w:rPr>
-            </w:pPr>
-            <w:r>
-              <w:rPr>
-                <w:rFonts w:asciiTheme="minorHAnsi" w:hAnsiTheme="minorHAnsi"/>
-                <w:sz w:val="20"/>
-                <w:szCs w:val="20"/>
-              </w:rPr>
-              <w:t>6/10/14</w:t>
-            </w:r>
-          </w:p>
-        </w:tc>
-        <w:tc>
-          <w:tcPr>
-            <w:tcW w:w="1619" w:type="dxa"/>
-            <w:tcBorders>
-              <w:top w:val="single" w:sz="2" w:space="0" w:color="000000"/>
-              <w:left w:val="single" w:sz="2" w:space="0" w:color="000000"/>
-              <w:bottom w:val="single" w:sz="2" w:space="0" w:color="000000"/>
-              <w:right w:val="single" w:sz="2" w:space="0" w:color="000000"/>
-            </w:tcBorders>
-            <w:shd w:val="clear" w:color="auto" w:fill="EEEEEE"/>
-            <w:tcMar>
-              <w:top w:w="80" w:type="dxa"/>
-              <w:left w:w="80" w:type="dxa"/>
-              <w:bottom w:w="80" w:type="dxa"/>
-              <w:right w:w="80" w:type="dxa"/>
-            </w:tcMar>
-          </w:tcPr>
-          <w:p>
-            <w:pPr>
-              <w:rPr>
-                <w:rFonts w:asciiTheme="minorHAnsi" w:hAnsiTheme="minorHAnsi"/>
-                <w:sz w:val="20"/>
-                <w:szCs w:val="20"/>
-              </w:rPr>
-            </w:pPr>
-            <w:r>
-              <w:rPr>
-                <w:rFonts w:asciiTheme="minorHAnsi" w:hAnsiTheme="minorHAnsi"/>
-                <w:sz w:val="20"/>
-                <w:szCs w:val="20"/>
-              </w:rPr>
-              <w:t>6/10/14</w:t>
-            </w:r>
-          </w:p>
-        </w:tc>
-        <w:tc>
-          <w:tcPr>
-            <w:tcW w:w="1619" w:type="dxa"/>
-            <w:tcBorders>
-              <w:top w:val="single" w:sz="2" w:space="0" w:color="000000"/>
-              <w:left w:val="single" w:sz="2" w:space="0" w:color="000000"/>
-              <w:bottom w:val="single" w:sz="2" w:space="0" w:color="000000"/>
-              <w:right w:val="single" w:sz="2" w:space="0" w:color="000000"/>
-            </w:tcBorders>
-            <w:shd w:val="clear" w:color="auto" w:fill="EEEEEE"/>
-            <w:tcMar>
-              <w:top w:w="80" w:type="dxa"/>
-              <w:left w:w="80" w:type="dxa"/>
-              <w:bottom w:w="80" w:type="dxa"/>
-              <w:right w:w="80" w:type="dxa"/>
-            </w:tcMar>
-          </w:tcPr>
-          <w:p>
-            <w:pPr>
-              <w:rPr>
-                <w:rFonts w:asciiTheme="minorHAnsi" w:hAnsiTheme="minorHAnsi"/>
-                <w:sz w:val="20"/>
-                <w:szCs w:val="20"/>
-              </w:rPr>
-            </w:pPr>
-            <w:r>
-              <w:rPr>
-                <w:rFonts w:asciiTheme="minorHAnsi" w:hAnsiTheme="minorHAnsi"/>
-                <w:sz w:val="20"/>
-                <w:szCs w:val="20"/>
-              </w:rPr>
-              <w:t>Global</w:t>
-            </w:r>
-          </w:p>
-        </w:tc>
-        <w:tc>
-          <w:tcPr>
-            <w:tcW w:w="1619" w:type="dxa"/>
-            <w:tcBorders>
-              <w:top w:val="single" w:sz="2" w:space="0" w:color="000000"/>
-              <w:left w:val="single" w:sz="2" w:space="0" w:color="000000"/>
-              <w:bottom w:val="single" w:sz="2" w:space="0" w:color="000000"/>
-              <w:right w:val="single" w:sz="2" w:space="0" w:color="000000"/>
-            </w:tcBorders>
-            <w:shd w:val="clear" w:color="auto" w:fill="EEEEEE"/>
-            <w:tcMar>
-              <w:top w:w="80" w:type="dxa"/>
-              <w:left w:w="80" w:type="dxa"/>
-              <w:bottom w:w="80" w:type="dxa"/>
-              <w:right w:w="80" w:type="dxa"/>
-            </w:tcMar>
-          </w:tcPr>
-          <w:p>
-            <w:pPr>
-              <w:rPr>
-                <w:rFonts w:asciiTheme="minorHAnsi" w:hAnsiTheme="minorHAnsi"/>
-                <w:sz w:val="20"/>
-                <w:szCs w:val="20"/>
-              </w:rPr>
-            </w:pPr>
-            <w:r>
-              <w:rPr>
-                <w:rFonts w:asciiTheme="minorHAnsi" w:hAnsiTheme="minorHAnsi"/>
-                <w:sz w:val="20"/>
-                <w:szCs w:val="20"/>
-              </w:rPr>
-              <w:t>1.1</w:t>
-            </w:r>
-          </w:p>
-        </w:tc>
-        <w:tc>
-          <w:tcPr>
-            <w:tcW w:w="1619" w:type="dxa"/>
-            <w:tcBorders>
-              <w:top w:val="single" w:sz="2" w:space="0" w:color="000000"/>
-              <w:left w:val="single" w:sz="2" w:space="0" w:color="000000"/>
-              <w:bottom w:val="single" w:sz="2" w:space="0" w:color="000000"/>
-              <w:right w:val="single" w:sz="2" w:space="0" w:color="000000"/>
-            </w:tcBorders>
-            <w:shd w:val="clear" w:color="auto" w:fill="EEEEEE"/>
-            <w:tcMar>
-              <w:top w:w="80" w:type="dxa"/>
-              <w:left w:w="80" w:type="dxa"/>
-              <w:bottom w:w="80" w:type="dxa"/>
-              <w:right w:w="80" w:type="dxa"/>
-            </w:tcMar>
-          </w:tcPr>
-          <w:p>
-            <w:pPr>
-              <w:rPr>
-                <w:rFonts w:asciiTheme="minorHAnsi" w:hAnsiTheme="minorHAnsi"/>
-                <w:sz w:val="20"/>
-                <w:szCs w:val="20"/>
-              </w:rPr>
-            </w:pPr>
-            <w:r>
-              <w:rPr>
-                <w:rFonts w:asciiTheme="minorHAnsi" w:hAnsiTheme="minorHAnsi"/>
-                <w:sz w:val="20"/>
-                <w:szCs w:val="20"/>
-              </w:rPr>
-              <w:t>Ongoing</w:t>
-            </w:r>
-          </w:p>
-        </w:tc>
-      </w:tr>
-      <w:tr>
-        <w:tblPrEx>
-          <w:shd w:val="clear" w:color="auto" w:fill="auto"/>
-        </w:tblPrEx>
-        <w:trPr>
-          <w:trHeight w:val="480"/>
-        </w:trPr>
-        <w:tc>
-          <w:tcPr>
-            <w:tcW w:w="1618" w:type="dxa"/>
-            <w:tcBorders>
-              <w:top w:val="single" w:sz="2" w:space="0" w:color="000000"/>
-              <w:left w:val="single" w:sz="2" w:space="0" w:color="000000"/>
-              <w:bottom w:val="single" w:sz="2" w:space="0" w:color="000000"/>
-              <w:right w:val="single" w:sz="2" w:space="0" w:color="000000"/>
-            </w:tcBorders>
             <w:shd w:val="clear" w:color="auto" w:fill="auto"/>
             <w:tcMar>
               <w:top w:w="80" w:type="dxa"/>
@@ -8731,6 +8417,7 @@
               <w:rPr>
                 <w:rFonts w:asciiTheme="minorHAnsi" w:hAnsiTheme="minorHAnsi"/>
               </w:rPr>
+              <w:lastRenderedPageBreak/>
               <w:t>QA cover sheet</w:t>
             </w:r>
           </w:p>
@@ -10234,45 +9921,43 @@
                 <w:sz w:val="20"/>
                 <w:szCs w:val="20"/>
               </w:rPr>
-              <w:t>1.0</w:t>
-            </w:r>
-          </w:p>
-        </w:tc>
-        <w:tc>
-          <w:tcPr>
-            <w:tcW w:w="1619" w:type="dxa"/>
-            <w:tcBorders>
-              <w:top w:val="single" w:sz="2" w:space="0" w:color="000000"/>
-              <w:left w:val="single" w:sz="2" w:space="0" w:color="000000"/>
-              <w:bottom w:val="single" w:sz="2" w:space="0" w:color="000000"/>
-              <w:right w:val="single" w:sz="2" w:space="0" w:color="000000"/>
-            </w:tcBorders>
-            <w:shd w:val="clear" w:color="auto" w:fill="auto"/>
-            <w:tcMar>
-              <w:top w:w="80" w:type="dxa"/>
-              <w:left w:w="80" w:type="dxa"/>
-              <w:bottom w:w="80" w:type="dxa"/>
-              <w:right w:w="80" w:type="dxa"/>
-            </w:tcMar>
-          </w:tcPr>
-          <w:p>
-            <w:pPr>
-              <w:rPr>
-                <w:rFonts w:asciiTheme="minorHAnsi" w:hAnsiTheme="minorHAnsi"/>
-                <w:sz w:val="20"/>
-                <w:szCs w:val="20"/>
-              </w:rPr>
-            </w:pPr>
-            <w:r>
-              <w:rPr>
-                <w:rFonts w:asciiTheme="minorHAnsi" w:hAnsiTheme="minorHAnsi"/>
-                <w:sz w:val="20"/>
-                <w:szCs w:val="20"/>
-              </w:rPr>
-              <w:t>Completed</w:t>
-            </w:r>
-            <w:bookmarkStart w:id="0" w:name="_GoBack"/>
-            <w:bookmarkEnd w:id="0"/>
+              <w:t>1.1</w:t>
+            </w:r>
+          </w:p>
+        </w:tc>
+        <w:tc>
+          <w:tcPr>
+            <w:tcW w:w="1619" w:type="dxa"/>
+            <w:tcBorders>
+              <w:top w:val="single" w:sz="2" w:space="0" w:color="000000"/>
+              <w:left w:val="single" w:sz="2" w:space="0" w:color="000000"/>
+              <w:bottom w:val="single" w:sz="2" w:space="0" w:color="000000"/>
+              <w:right w:val="single" w:sz="2" w:space="0" w:color="000000"/>
+            </w:tcBorders>
+            <w:shd w:val="clear" w:color="auto" w:fill="auto"/>
+            <w:tcMar>
+              <w:top w:w="80" w:type="dxa"/>
+              <w:left w:w="80" w:type="dxa"/>
+              <w:bottom w:w="80" w:type="dxa"/>
+              <w:right w:w="80" w:type="dxa"/>
+            </w:tcMar>
+          </w:tcPr>
+          <w:p>
+            <w:pPr>
+              <w:rPr>
+                <w:rFonts w:asciiTheme="minorHAnsi" w:hAnsiTheme="minorHAnsi"/>
+                <w:sz w:val="20"/>
+                <w:szCs w:val="20"/>
+              </w:rPr>
+            </w:pPr>
+            <w:r>
+              <w:rPr>
+                <w:rFonts w:asciiTheme="minorHAnsi" w:hAnsiTheme="minorHAnsi"/>
+                <w:sz w:val="20"/>
+                <w:szCs w:val="20"/>
+              </w:rPr>
+              <w:t xml:space="preserve">Continually Updated </w:t>
+            </w:r>
           </w:p>
         </w:tc>
       </w:tr>
@@ -10731,6 +10416,16 @@
                 <w:szCs w:val="20"/>
               </w:rPr>
             </w:pPr>
+            <w:r>
+              <w:rPr>
+                <w:rFonts w:asciiTheme="minorHAnsi" w:hAnsiTheme="minorHAnsi"/>
+                <w:sz w:val="20"/>
+                <w:szCs w:val="20"/>
+              </w:rPr>
+              <w:t>6/10/14</w:t>
+            </w:r>
+            <w:bookmarkStart w:id="0" w:name="_GoBack"/>
+            <w:bookmarkEnd w:id="0"/>
           </w:p>
         </w:tc>
         <w:tc>
@@ -10814,48 +10509,57 @@
           </w:tcPr>
           <w:p>
             <w:pPr>
-              <w:rPr>
-                <w:rFonts w:asciiTheme="minorHAnsi" w:hAnsiTheme="minorHAnsi"/>
-                <w:sz w:val="20"/>
-                <w:szCs w:val="20"/>
-              </w:rPr>
-            </w:pPr>
-            <w:r>
               <w:rPr>
                 <w:rFonts w:asciiTheme="minorHAnsi" w:hAnsiTheme="minorHAnsi" w:cs="Arial Unicode MS"/>
                 <w:color w:val="000000"/>
                 <w:sz w:val="20"/>
                 <w:szCs w:val="20"/>
               </w:rPr>
-              <w:t>1.1</w:t>
-            </w:r>
-          </w:p>
-        </w:tc>
-        <w:tc>
-          <w:tcPr>
-            <w:tcW w:w="1619" w:type="dxa"/>
-            <w:tcBorders>
-              <w:top w:val="single" w:sz="2" w:space="0" w:color="000000"/>
-              <w:left w:val="single" w:sz="2" w:space="0" w:color="000000"/>
-              <w:bottom w:val="single" w:sz="2" w:space="0" w:color="000000"/>
-              <w:right w:val="single" w:sz="2" w:space="0" w:color="000000"/>
-            </w:tcBorders>
-            <w:shd w:val="clear" w:color="auto" w:fill="auto"/>
-            <w:tcMar>
-              <w:top w:w="80" w:type="dxa"/>
-              <w:left w:w="80" w:type="dxa"/>
-              <w:bottom w:w="80" w:type="dxa"/>
-              <w:right w:w="80" w:type="dxa"/>
-            </w:tcMar>
-          </w:tcPr>
-          <w:p>
-            <w:pPr>
-              <w:rPr>
-                <w:rFonts w:asciiTheme="minorHAnsi" w:hAnsiTheme="minorHAnsi"/>
-                <w:sz w:val="20"/>
-                <w:szCs w:val="20"/>
-              </w:rPr>
-            </w:pPr>
+            </w:pPr>
+            <w:r>
+              <w:rPr>
+                <w:rFonts w:asciiTheme="minorHAnsi" w:hAnsiTheme="minorHAnsi" w:cs="Arial Unicode MS"/>
+                <w:color w:val="000000"/>
+                <w:sz w:val="20"/>
+                <w:szCs w:val="20"/>
+              </w:rPr>
+              <w:t>1.2</w:t>
+            </w:r>
+          </w:p>
+        </w:tc>
+        <w:tc>
+          <w:tcPr>
+            <w:tcW w:w="1619" w:type="dxa"/>
+            <w:tcBorders>
+              <w:top w:val="single" w:sz="2" w:space="0" w:color="000000"/>
+              <w:left w:val="single" w:sz="2" w:space="0" w:color="000000"/>
+              <w:bottom w:val="single" w:sz="2" w:space="0" w:color="000000"/>
+              <w:right w:val="single" w:sz="2" w:space="0" w:color="000000"/>
+            </w:tcBorders>
+            <w:shd w:val="clear" w:color="auto" w:fill="auto"/>
+            <w:tcMar>
+              <w:top w:w="80" w:type="dxa"/>
+              <w:left w:w="80" w:type="dxa"/>
+              <w:bottom w:w="80" w:type="dxa"/>
+              <w:right w:w="80" w:type="dxa"/>
+            </w:tcMar>
+          </w:tcPr>
+          <w:p>
+            <w:pPr>
+              <w:rPr>
+                <w:rFonts w:asciiTheme="minorHAnsi" w:hAnsiTheme="minorHAnsi"/>
+                <w:sz w:val="20"/>
+                <w:szCs w:val="20"/>
+              </w:rPr>
+            </w:pPr>
+            <w:r>
+              <w:rPr>
+                <w:rFonts w:asciiTheme="minorHAnsi" w:hAnsiTheme="minorHAnsi"/>
+                <w:sz w:val="20"/>
+                <w:szCs w:val="20"/>
+              </w:rPr>
+              <w:t>Continually Updated</w:t>
+            </w:r>
           </w:p>
         </w:tc>
       </w:tr>
@@ -12350,6 +12054,7 @@
               <w:rPr>
                 <w:rFonts w:asciiTheme="minorHAnsi" w:hAnsiTheme="minorHAnsi"/>
               </w:rPr>
+              <w:lastRenderedPageBreak/>
               <w:t>Test Cases</w:t>
             </w:r>
           </w:p>
@@ -12481,6 +12186,14 @@
                 <w:szCs w:val="20"/>
               </w:rPr>
             </w:pPr>
+            <w:r>
+              <w:rPr>
+                <w:rFonts w:asciiTheme="minorHAnsi" w:hAnsiTheme="minorHAnsi"/>
+                <w:sz w:val="20"/>
+                <w:szCs w:val="20"/>
+              </w:rPr>
+              <w:t>07/10/2014</w:t>
+            </w:r>
           </w:p>
         </w:tc>
         <w:tc>
@@ -12571,33 +12284,49 @@
                 <w:szCs w:val="20"/>
               </w:rPr>
             </w:pPr>
-          </w:p>
-        </w:tc>
-        <w:tc>
-          <w:tcPr>
-            <w:tcW w:w="1619" w:type="dxa"/>
-            <w:tcBorders>
-              <w:top w:val="single" w:sz="2" w:space="0" w:color="000000"/>
-              <w:left w:val="single" w:sz="2" w:space="0" w:color="000000"/>
-              <w:bottom w:val="single" w:sz="2" w:space="0" w:color="000000"/>
-              <w:right w:val="single" w:sz="2" w:space="0" w:color="000000"/>
-            </w:tcBorders>
-            <w:shd w:val="clear" w:color="auto" w:fill="auto"/>
-            <w:tcMar>
-              <w:top w:w="80" w:type="dxa"/>
-              <w:left w:w="80" w:type="dxa"/>
-              <w:bottom w:w="80" w:type="dxa"/>
-              <w:right w:w="80" w:type="dxa"/>
-            </w:tcMar>
-          </w:tcPr>
-          <w:p>
-            <w:pPr>
-              <w:rPr>
-                <w:rFonts w:asciiTheme="minorHAnsi" w:hAnsiTheme="minorHAnsi"/>
-                <w:sz w:val="20"/>
-                <w:szCs w:val="20"/>
-              </w:rPr>
-            </w:pPr>
+            <w:r>
+              <w:rPr>
+                <w:rFonts w:asciiTheme="minorHAnsi" w:hAnsiTheme="minorHAnsi"/>
+                <w:sz w:val="20"/>
+                <w:szCs w:val="20"/>
+              </w:rPr>
+              <w:t>1.0.</w:t>
+            </w:r>
+          </w:p>
+        </w:tc>
+        <w:tc>
+          <w:tcPr>
+            <w:tcW w:w="1619" w:type="dxa"/>
+            <w:tcBorders>
+              <w:top w:val="single" w:sz="2" w:space="0" w:color="000000"/>
+              <w:left w:val="single" w:sz="2" w:space="0" w:color="000000"/>
+              <w:bottom w:val="single" w:sz="2" w:space="0" w:color="000000"/>
+              <w:right w:val="single" w:sz="2" w:space="0" w:color="000000"/>
+            </w:tcBorders>
+            <w:shd w:val="clear" w:color="auto" w:fill="auto"/>
+            <w:tcMar>
+              <w:top w:w="80" w:type="dxa"/>
+              <w:left w:w="80" w:type="dxa"/>
+              <w:bottom w:w="80" w:type="dxa"/>
+              <w:right w:w="80" w:type="dxa"/>
+            </w:tcMar>
+          </w:tcPr>
+          <w:p>
+            <w:pPr>
+              <w:rPr>
+                <w:rFonts w:asciiTheme="minorHAnsi" w:hAnsiTheme="minorHAnsi"/>
+                <w:sz w:val="20"/>
+                <w:szCs w:val="20"/>
+              </w:rPr>
+            </w:pPr>
+            <w:r>
+              <w:rPr>
+                <w:rFonts w:asciiTheme="minorHAnsi" w:hAnsiTheme="minorHAnsi"/>
+                <w:sz w:val="20"/>
+                <w:szCs w:val="20"/>
+              </w:rPr>
+              <w:t>Completed</w:t>
+            </w:r>
           </w:p>
         </w:tc>
       </w:tr>
@@ -13488,6 +13217,7 @@
           <w:sz w:val="20"/>
           <w:szCs w:val="20"/>
         </w:rPr>
+        <w:lastRenderedPageBreak/>
         <w:br w:type="page"/>
       </w:r>
     </w:p>
@@ -13513,7 +13243,7 @@
 </file>
 
 <file path=word/endnotes.xml><?xml version="1.0" encoding="utf-8"?>
-<w:endnotes xmlns:wpc="http://schemas.microsoft.com/office/word/2010/wordprocessingCanvas" xmlns:mo="http://schemas.microsoft.com/office/mac/office/2008/main" xmlns:mc="http://schemas.openxmlformats.org/markup-compatibility/2006" xmlns:mv="urn:schemas-microsoft-com:mac:vml" xmlns:o="urn:schemas-microsoft-com:office:office" xmlns:r="http://schemas.openxmlformats.org/officeDocument/2006/relationships" xmlns:m="http://schemas.openxmlformats.org/officeDocument/2006/math" xmlns:v="urn:schemas-microsoft-com:vml" xmlns:wp14="http://schemas.microsoft.com/office/word/2010/wordprocessingDrawing" xmlns:wp="http://schemas.openxmlformats.org/drawingml/2006/wordprocessingDrawing" xmlns:w10="urn:schemas-microsoft-com:office:word" xmlns:w="http://schemas.openxmlformats.org/wordprocessingml/2006/main" xmlns:w14="http://schemas.microsoft.com/office/word/2010/wordml" xmlns:wpg="http://schemas.microsoft.com/office/word/2010/wordprocessingGroup" xmlns:wpi="http://schemas.microsoft.com/office/word/2010/wordprocessingInk" xmlns:wne="http://schemas.microsoft.com/office/word/2006/wordml" xmlns:wps="http://schemas.microsoft.com/office/word/2010/wordprocessingShape" mc:Ignorable="w14 wp14">
+<w:endnotes xmlns:wpc="http://schemas.microsoft.com/office/word/2010/wordprocessingCanvas" xmlns:mc="http://schemas.openxmlformats.org/markup-compatibility/2006" xmlns:o="urn:schemas-microsoft-com:office:office" xmlns:r="http://schemas.openxmlformats.org/officeDocument/2006/relationships" xmlns:m="http://schemas.openxmlformats.org/officeDocument/2006/math" xmlns:v="urn:schemas-microsoft-com:vml" xmlns:wp14="http://schemas.microsoft.com/office/word/2010/wordprocessingDrawing" xmlns:wp="http://schemas.openxmlformats.org/drawingml/2006/wordprocessingDrawing" xmlns:w10="urn:schemas-microsoft-com:office:word" xmlns:w="http://schemas.openxmlformats.org/wordprocessingml/2006/main" xmlns:w14="http://schemas.microsoft.com/office/word/2010/wordml" xmlns:wpg="http://schemas.microsoft.com/office/word/2010/wordprocessingGroup" xmlns:wpi="http://schemas.microsoft.com/office/word/2010/wordprocessingInk" xmlns:wne="http://schemas.microsoft.com/office/word/2006/wordml" xmlns:wps="http://schemas.microsoft.com/office/word/2010/wordprocessingShape" mc:Ignorable="w14 wp14">
   <w:endnote w:type="separator" w:id="-1">
     <w:p>
       <w:r>
@@ -13532,13 +13262,13 @@
 </file>
 
 <file path=word/footer1.xml><?xml version="1.0" encoding="utf-8"?>
-<w:ftr xmlns:wpc="http://schemas.microsoft.com/office/word/2010/wordprocessingCanvas" xmlns:mo="http://schemas.microsoft.com/office/mac/office/2008/main" xmlns:mc="http://schemas.openxmlformats.org/markup-compatibility/2006" xmlns:mv="urn:schemas-microsoft-com:mac:vml" xmlns:o="urn:schemas-microsoft-com:office:office" xmlns:r="http://schemas.openxmlformats.org/officeDocument/2006/relationships" xmlns:m="http://schemas.openxmlformats.org/officeDocument/2006/math" xmlns:v="urn:schemas-microsoft-com:vml" xmlns:wp14="http://schemas.microsoft.com/office/word/2010/wordprocessingDrawing" xmlns:wp="http://schemas.openxmlformats.org/drawingml/2006/wordprocessingDrawing" xmlns:w10="urn:schemas-microsoft-com:office:word" xmlns:w="http://schemas.openxmlformats.org/wordprocessingml/2006/main" xmlns:w14="http://schemas.microsoft.com/office/word/2010/wordml" xmlns:wpg="http://schemas.microsoft.com/office/word/2010/wordprocessingGroup" xmlns:wpi="http://schemas.microsoft.com/office/word/2010/wordprocessingInk" xmlns:wne="http://schemas.microsoft.com/office/word/2006/wordml" xmlns:wps="http://schemas.microsoft.com/office/word/2010/wordprocessingShape" mc:Ignorable="w14 wp14">
+<w:ftr xmlns:wpc="http://schemas.microsoft.com/office/word/2010/wordprocessingCanvas" xmlns:mc="http://schemas.openxmlformats.org/markup-compatibility/2006" xmlns:o="urn:schemas-microsoft-com:office:office" xmlns:r="http://schemas.openxmlformats.org/officeDocument/2006/relationships" xmlns:m="http://schemas.openxmlformats.org/officeDocument/2006/math" xmlns:v="urn:schemas-microsoft-com:vml" xmlns:wp14="http://schemas.microsoft.com/office/word/2010/wordprocessingDrawing" xmlns:wp="http://schemas.openxmlformats.org/drawingml/2006/wordprocessingDrawing" xmlns:w10="urn:schemas-microsoft-com:office:word" xmlns:w="http://schemas.openxmlformats.org/wordprocessingml/2006/main" xmlns:w14="http://schemas.microsoft.com/office/word/2010/wordml" xmlns:wpg="http://schemas.microsoft.com/office/word/2010/wordprocessingGroup" xmlns:wpi="http://schemas.microsoft.com/office/word/2010/wordprocessingInk" xmlns:wne="http://schemas.microsoft.com/office/word/2006/wordml" xmlns:wps="http://schemas.microsoft.com/office/word/2010/wordprocessingShape" mc:Ignorable="w14 wp14">
   <w:p/>
 </w:ftr>
 </file>
 
 <file path=word/footnotes.xml><?xml version="1.0" encoding="utf-8"?>
-<w:footnotes xmlns:wpc="http://schemas.microsoft.com/office/word/2010/wordprocessingCanvas" xmlns:mo="http://schemas.microsoft.com/office/mac/office/2008/main" xmlns:mc="http://schemas.openxmlformats.org/markup-compatibility/2006" xmlns:mv="urn:schemas-microsoft-com:mac:vml" xmlns:o="urn:schemas-microsoft-com:office:office" xmlns:r="http://schemas.openxmlformats.org/officeDocument/2006/relationships" xmlns:m="http://schemas.openxmlformats.org/officeDocument/2006/math" xmlns:v="urn:schemas-microsoft-com:vml" xmlns:wp14="http://schemas.microsoft.com/office/word/2010/wordprocessingDrawing" xmlns:wp="http://schemas.openxmlformats.org/drawingml/2006/wordprocessingDrawing" xmlns:w10="urn:schemas-microsoft-com:office:word" xmlns:w="http://schemas.openxmlformats.org/wordprocessingml/2006/main" xmlns:w14="http://schemas.microsoft.com/office/word/2010/wordml" xmlns:wpg="http://schemas.microsoft.com/office/word/2010/wordprocessingGroup" xmlns:wpi="http://schemas.microsoft.com/office/word/2010/wordprocessingInk" xmlns:wne="http://schemas.microsoft.com/office/word/2006/wordml" xmlns:wps="http://schemas.microsoft.com/office/word/2010/wordprocessingShape" mc:Ignorable="w14 wp14">
+<w:footnotes xmlns:wpc="http://schemas.microsoft.com/office/word/2010/wordprocessingCanvas" xmlns:mc="http://schemas.openxmlformats.org/markup-compatibility/2006" xmlns:o="urn:schemas-microsoft-com:office:office" xmlns:r="http://schemas.openxmlformats.org/officeDocument/2006/relationships" xmlns:m="http://schemas.openxmlformats.org/officeDocument/2006/math" xmlns:v="urn:schemas-microsoft-com:vml" xmlns:wp14="http://schemas.microsoft.com/office/word/2010/wordprocessingDrawing" xmlns:wp="http://schemas.openxmlformats.org/drawingml/2006/wordprocessingDrawing" xmlns:w10="urn:schemas-microsoft-com:office:word" xmlns:w="http://schemas.openxmlformats.org/wordprocessingml/2006/main" xmlns:w14="http://schemas.microsoft.com/office/word/2010/wordml" xmlns:wpg="http://schemas.microsoft.com/office/word/2010/wordprocessingGroup" xmlns:wpi="http://schemas.microsoft.com/office/word/2010/wordprocessingInk" xmlns:wne="http://schemas.microsoft.com/office/word/2006/wordml" xmlns:wps="http://schemas.microsoft.com/office/word/2010/wordprocessingShape" mc:Ignorable="w14 wp14">
   <w:footnote w:type="separator" w:id="-1">
     <w:p>
       <w:r>
@@ -13557,7 +13287,7 @@
 </file>
 
 <file path=word/header1.xml><?xml version="1.0" encoding="utf-8"?>
-<w:hdr xmlns:wpc="http://schemas.microsoft.com/office/word/2010/wordprocessingCanvas" xmlns:mo="http://schemas.microsoft.com/office/mac/office/2008/main" xmlns:mc="http://schemas.openxmlformats.org/markup-compatibility/2006" xmlns:mv="urn:schemas-microsoft-com:mac:vml" xmlns:o="urn:schemas-microsoft-com:office:office" xmlns:r="http://schemas.openxmlformats.org/officeDocument/2006/relationships" xmlns:m="http://schemas.openxmlformats.org/officeDocument/2006/math" xmlns:v="urn:schemas-microsoft-com:vml" xmlns:wp14="http://schemas.microsoft.com/office/word/2010/wordprocessingDrawing" xmlns:wp="http://schemas.openxmlformats.org/drawingml/2006/wordprocessingDrawing" xmlns:w10="urn:schemas-microsoft-com:office:word" xmlns:w="http://schemas.openxmlformats.org/wordprocessingml/2006/main" xmlns:w14="http://schemas.microsoft.com/office/word/2010/wordml" xmlns:wpg="http://schemas.microsoft.com/office/word/2010/wordprocessingGroup" xmlns:wpi="http://schemas.microsoft.com/office/word/2010/wordprocessingInk" xmlns:wne="http://schemas.microsoft.com/office/word/2006/wordml" xmlns:wps="http://schemas.microsoft.com/office/word/2010/wordprocessingShape" mc:Ignorable="w14 wp14">
+<w:hdr xmlns:wpc="http://schemas.microsoft.com/office/word/2010/wordprocessingCanvas" xmlns:mc="http://schemas.openxmlformats.org/markup-compatibility/2006" xmlns:o="urn:schemas-microsoft-com:office:office" xmlns:r="http://schemas.openxmlformats.org/officeDocument/2006/relationships" xmlns:m="http://schemas.openxmlformats.org/officeDocument/2006/math" xmlns:v="urn:schemas-microsoft-com:vml" xmlns:wp14="http://schemas.microsoft.com/office/word/2010/wordprocessingDrawing" xmlns:wp="http://schemas.openxmlformats.org/drawingml/2006/wordprocessingDrawing" xmlns:w10="urn:schemas-microsoft-com:office:word" xmlns:w="http://schemas.openxmlformats.org/wordprocessingml/2006/main" xmlns:w14="http://schemas.microsoft.com/office/word/2010/wordml" xmlns:wpg="http://schemas.microsoft.com/office/word/2010/wordprocessingGroup" xmlns:wpi="http://schemas.microsoft.com/office/word/2010/wordprocessingInk" xmlns:wne="http://schemas.microsoft.com/office/word/2006/wordml" xmlns:wps="http://schemas.microsoft.com/office/word/2010/wordprocessingShape" mc:Ignorable="w14 wp14">
   <w:p/>
 </w:hdr>
 </file>
@@ -13585,7 +13315,7 @@
       </w:pPr>
     </w:pPrDefault>
   </w:docDefaults>
-  <w:latentStyles w:defLockedState="0" w:defUIPriority="99" w:defSemiHidden="1" w:defUnhideWhenUsed="1" w:defQFormat="0" w:count="276">
+  <w:latentStyles w:defLockedState="0" w:defUIPriority="99" w:defSemiHidden="1" w:defUnhideWhenUsed="1" w:defQFormat="0" w:count="267">
     <w:lsdException w:name="Normal" w:semiHidden="0" w:uiPriority="0" w:unhideWhenUsed="0" w:qFormat="1"/>
     <w:lsdException w:name="heading 1" w:semiHidden="0" w:uiPriority="9" w:unhideWhenUsed="0" w:qFormat="1"/>
     <w:lsdException w:name="heading 2" w:uiPriority="9" w:qFormat="1"/>
@@ -13794,7 +13524,7 @@
 </file>
 
 <file path=word/stylesWithEffects.xml><?xml version="1.0" encoding="utf-8"?>
-<w:styles xmlns:wpc="http://schemas.microsoft.com/office/word/2010/wordprocessingCanvas" xmlns:mo="http://schemas.microsoft.com/office/mac/office/2008/main" xmlns:mc="http://schemas.openxmlformats.org/markup-compatibility/2006" xmlns:mv="urn:schemas-microsoft-com:mac:vml" xmlns:o="urn:schemas-microsoft-com:office:office" xmlns:r="http://schemas.openxmlformats.org/officeDocument/2006/relationships" xmlns:m="http://schemas.openxmlformats.org/officeDocument/2006/math" xmlns:v="urn:schemas-microsoft-com:vml" xmlns:wp14="http://schemas.microsoft.com/office/word/2010/wordprocessingDrawing" xmlns:wp="http://schemas.openxmlformats.org/drawingml/2006/wordprocessingDrawing" xmlns:w10="urn:schemas-microsoft-com:office:word" xmlns:w="http://schemas.openxmlformats.org/wordprocessingml/2006/main" xmlns:w14="http://schemas.microsoft.com/office/word/2010/wordml" xmlns:wpg="http://schemas.microsoft.com/office/word/2010/wordprocessingGroup" xmlns:wpi="http://schemas.microsoft.com/office/word/2010/wordprocessingInk" xmlns:wne="http://schemas.microsoft.com/office/word/2006/wordml" xmlns:wps="http://schemas.microsoft.com/office/word/2010/wordprocessingShape" mc:Ignorable="w14 wp14">
+<w:styles xmlns:wpc="http://schemas.microsoft.com/office/word/2010/wordprocessingCanvas" xmlns:mc="http://schemas.openxmlformats.org/markup-compatibility/2006" xmlns:o="urn:schemas-microsoft-com:office:office" xmlns:r="http://schemas.openxmlformats.org/officeDocument/2006/relationships" xmlns:m="http://schemas.openxmlformats.org/officeDocument/2006/math" xmlns:v="urn:schemas-microsoft-com:vml" xmlns:wp14="http://schemas.microsoft.com/office/word/2010/wordprocessingDrawing" xmlns:wp="http://schemas.openxmlformats.org/drawingml/2006/wordprocessingDrawing" xmlns:w10="urn:schemas-microsoft-com:office:word" xmlns:w="http://schemas.openxmlformats.org/wordprocessingml/2006/main" xmlns:w14="http://schemas.microsoft.com/office/word/2010/wordml" xmlns:wpg="http://schemas.microsoft.com/office/word/2010/wordprocessingGroup" xmlns:wpi="http://schemas.microsoft.com/office/word/2010/wordprocessingInk" xmlns:wne="http://schemas.microsoft.com/office/word/2006/wordml" xmlns:wps="http://schemas.microsoft.com/office/word/2010/wordprocessingShape" mc:Ignorable="w14 wp14">
   <w:docDefaults>
     <w:rPrDefault>
       <w:rPr>
@@ -13816,7 +13546,7 @@
       </w:pPr>
     </w:pPrDefault>
   </w:docDefaults>
-  <w:latentStyles w:defLockedState="0" w:defUIPriority="99" w:defSemiHidden="1" w:defUnhideWhenUsed="1" w:defQFormat="0" w:count="276">
+  <w:latentStyles w:defLockedState="0" w:defUIPriority="99" w:defSemiHidden="1" w:defUnhideWhenUsed="1" w:defQFormat="0" w:count="267">
     <w:lsdException w:name="Normal" w:semiHidden="0" w:uiPriority="0" w:unhideWhenUsed="0" w:qFormat="1"/>
     <w:lsdException w:name="heading 1" w:semiHidden="0" w:uiPriority="9" w:unhideWhenUsed="0" w:qFormat="1"/>
     <w:lsdException w:name="heading 2" w:uiPriority="9" w:qFormat="1"/>

</xml_diff>